<commit_message>
Remake task, project management software
</commit_message>
<xml_diff>
--- a/FirstLab/New Microsoft Word Document.docx
+++ b/FirstLab/New Microsoft Word Document.docx
@@ -5,13 +5,14 @@
     <w:tbl>
       <w:tblPr>
         <w:tblStyle w:val="TableGrid"/>
-        <w:tblW w:w="11624" w:type="dxa"/>
-        <w:tblInd w:w="-1139" w:type="dxa"/>
+        <w:tblW w:w="11914" w:type="dxa"/>
+        <w:tblInd w:w="-1281" w:type="dxa"/>
+        <w:tblLayout w:type="fixed"/>
         <w:tblLook w:val="04A0" w:firstRow="1" w:lastRow="0" w:firstColumn="1" w:lastColumn="0" w:noHBand="0" w:noVBand="1"/>
       </w:tblPr>
       <w:tblGrid>
-        <w:gridCol w:w="1127"/>
-        <w:gridCol w:w="1851"/>
+        <w:gridCol w:w="1134"/>
+        <w:gridCol w:w="2134"/>
         <w:gridCol w:w="869"/>
         <w:gridCol w:w="700"/>
         <w:gridCol w:w="701"/>
@@ -30,7 +31,7 @@
         </w:trPr>
         <w:tc>
           <w:tcPr>
-            <w:tcW w:w="1127" w:type="dxa"/>
+            <w:tcW w:w="1134" w:type="dxa"/>
             <w:textDirection w:val="btLr"/>
             <w:vAlign w:val="center"/>
           </w:tcPr>
@@ -43,6 +44,8 @@
                 <w:lang w:val="ru-RU"/>
               </w:rPr>
             </w:pPr>
+            <w:bookmarkStart w:id="0" w:name="_GoBack"/>
+            <w:bookmarkEnd w:id="0"/>
             <w:r>
               <w:rPr>
                 <w:b/>
@@ -54,7 +57,7 @@
         </w:tc>
         <w:tc>
           <w:tcPr>
-            <w:tcW w:w="1851" w:type="dxa"/>
+            <w:tcW w:w="2134" w:type="dxa"/>
             <w:textDirection w:val="btLr"/>
             <w:vAlign w:val="center"/>
           </w:tcPr>
@@ -96,21 +99,7 @@
                 <w:b/>
                 <w:lang w:val="ru-RU"/>
               </w:rPr>
-              <w:t>С</w:t>
-            </w:r>
-            <w:r>
-              <w:rPr>
-                <w:b/>
-                <w:lang w:val="ru-RU"/>
-              </w:rPr>
-              <w:t>оставл</w:t>
-            </w:r>
-            <w:r>
-              <w:rPr>
-                <w:b/>
-                <w:lang w:val="ru-RU"/>
-              </w:rPr>
-              <w:t>ение отчетов</w:t>
+              <w:t>Составление отчетов</w:t>
             </w:r>
           </w:p>
         </w:tc>
@@ -158,14 +147,7 @@
                 <w:b/>
                 <w:lang w:val="ru-RU"/>
               </w:rPr>
-              <w:t>Г</w:t>
-            </w:r>
-            <w:r>
-              <w:rPr>
-                <w:b/>
-                <w:lang w:val="ru-RU"/>
-              </w:rPr>
-              <w:t>рафический интерфейс</w:t>
+              <w:t>Графический интерфейс</w:t>
             </w:r>
           </w:p>
         </w:tc>
@@ -189,14 +171,7 @@
                 <w:b/>
                 <w:lang w:val="ru-RU"/>
               </w:rPr>
-              <w:t>С</w:t>
-            </w:r>
-            <w:r>
-              <w:rPr>
-                <w:b/>
-                <w:lang w:val="ru-RU"/>
-              </w:rPr>
-              <w:t>оздание групп</w:t>
+              <w:t>Создание групп</w:t>
             </w:r>
           </w:p>
         </w:tc>
@@ -220,14 +195,7 @@
                 <w:b/>
                 <w:lang w:val="ru-RU"/>
               </w:rPr>
-              <w:t>О</w:t>
-            </w:r>
-            <w:r>
-              <w:rPr>
-                <w:b/>
-                <w:lang w:val="ru-RU"/>
-              </w:rPr>
-              <w:t xml:space="preserve">пределять </w:t>
+              <w:t xml:space="preserve">Определять </w:t>
             </w:r>
             <w:r>
               <w:rPr>
@@ -282,14 +250,7 @@
                 <w:b/>
                 <w:lang w:val="ru-RU"/>
               </w:rPr>
-              <w:t>О</w:t>
-            </w:r>
-            <w:r>
-              <w:rPr>
-                <w:b/>
-                <w:lang w:val="ru-RU"/>
-              </w:rPr>
-              <w:t>тслеживает успехи проекта</w:t>
+              <w:t>Отслеживает успехи проекта</w:t>
             </w:r>
           </w:p>
         </w:tc>
@@ -313,14 +274,7 @@
                 <w:b/>
                 <w:lang w:val="ru-RU"/>
               </w:rPr>
-              <w:t>С</w:t>
-            </w:r>
-            <w:r>
-              <w:rPr>
-                <w:b/>
-                <w:lang w:val="ru-RU"/>
-              </w:rPr>
-              <w:t xml:space="preserve">оздавать </w:t>
+              <w:t xml:space="preserve">Создавать </w:t>
             </w:r>
             <w:r>
               <w:rPr>
@@ -370,14 +324,7 @@
                 <w:b/>
                 <w:lang w:val="ru-RU"/>
               </w:rPr>
-              <w:t>О</w:t>
-            </w:r>
-            <w:r>
-              <w:rPr>
-                <w:b/>
-                <w:lang w:val="ru-RU"/>
-              </w:rPr>
-              <w:t>тслеживания ошибок</w:t>
+              <w:t>Отслеживания ошибок</w:t>
             </w:r>
           </w:p>
         </w:tc>
@@ -404,13 +351,11 @@
             </w:r>
           </w:p>
         </w:tc>
-        <w:bookmarkStart w:id="0" w:name="_GoBack"/>
-        <w:bookmarkEnd w:id="0"/>
       </w:tr>
       <w:tr>
         <w:tc>
           <w:tcPr>
-            <w:tcW w:w="1127" w:type="dxa"/>
+            <w:tcW w:w="1134" w:type="dxa"/>
           </w:tcPr>
           <w:p>
             <w:pPr>
@@ -426,7 +371,7 @@
         </w:tc>
         <w:tc>
           <w:tcPr>
-            <w:tcW w:w="1851" w:type="dxa"/>
+            <w:tcW w:w="2134" w:type="dxa"/>
           </w:tcPr>
           <w:p>
             <w:pPr>
@@ -716,7 +661,7 @@
       <w:tr>
         <w:tc>
           <w:tcPr>
-            <w:tcW w:w="1127" w:type="dxa"/>
+            <w:tcW w:w="1134" w:type="dxa"/>
           </w:tcPr>
           <w:p>
             <w:pPr>
@@ -733,7 +678,7 @@
         </w:tc>
         <w:tc>
           <w:tcPr>
-            <w:tcW w:w="1851" w:type="dxa"/>
+            <w:tcW w:w="2134" w:type="dxa"/>
           </w:tcPr>
           <w:p>
             <w:pPr>
@@ -996,7 +941,7 @@
       <w:tr>
         <w:tc>
           <w:tcPr>
-            <w:tcW w:w="1127" w:type="dxa"/>
+            <w:tcW w:w="1134" w:type="dxa"/>
           </w:tcPr>
           <w:p>
             <w:pPr>
@@ -1011,7 +956,7 @@
         </w:tc>
         <w:tc>
           <w:tcPr>
-            <w:tcW w:w="1851" w:type="dxa"/>
+            <w:tcW w:w="2134" w:type="dxa"/>
           </w:tcPr>
           <w:p>
             <w:pPr>
@@ -1283,7 +1228,7 @@
       <w:tr>
         <w:tc>
           <w:tcPr>
-            <w:tcW w:w="1127" w:type="dxa"/>
+            <w:tcW w:w="1134" w:type="dxa"/>
           </w:tcPr>
           <w:p>
             <w:pPr>
@@ -1298,7 +1243,7 @@
         </w:tc>
         <w:tc>
           <w:tcPr>
-            <w:tcW w:w="1851" w:type="dxa"/>
+            <w:tcW w:w="2134" w:type="dxa"/>
           </w:tcPr>
           <w:p>
             <w:pPr>
@@ -1325,14 +1270,7 @@
               <w:rPr>
                 <w:lang w:val="ru-RU"/>
               </w:rPr>
-              <w:t xml:space="preserve">позволяющий отслеживать ошибки, планировать проекты и активности, управлять ресурсами и ставить задачи </w:t>
-            </w:r>
-            <w:r>
-              <w:rPr>
-                <w:lang w:val="ru-RU"/>
-              </w:rPr>
-              <w:lastRenderedPageBreak/>
-              <w:t>участникам проекта</w:t>
+              <w:t>позволяющий отслеживать ошибки, планировать проекты и активности, управлять ресурсами и ставить задачи участникам проекта</w:t>
             </w:r>
           </w:p>
         </w:tc>
@@ -1356,7 +1294,6 @@
                 <w:szCs w:val="40"/>
                 <w:lang w:val="ru-RU"/>
               </w:rPr>
-              <w:lastRenderedPageBreak/>
               <w:t>+</w:t>
             </w:r>
           </w:p>
@@ -1581,7 +1518,7 @@
       <w:tr>
         <w:tc>
           <w:tcPr>
-            <w:tcW w:w="1127" w:type="dxa"/>
+            <w:tcW w:w="1134" w:type="dxa"/>
           </w:tcPr>
           <w:p>
             <w:pPr>
@@ -1594,7 +1531,7 @@
         </w:tc>
         <w:tc>
           <w:tcPr>
-            <w:tcW w:w="1851" w:type="dxa"/>
+            <w:tcW w:w="2134" w:type="dxa"/>
           </w:tcPr>
           <w:p>
             <w:pPr>
@@ -1612,7 +1549,14 @@
               <w:rPr>
                 <w:lang w:val="ru-RU"/>
               </w:rPr>
-              <w:t>ой работы над проектами.</w:t>
+              <w:t xml:space="preserve">ой </w:t>
+            </w:r>
+            <w:r>
+              <w:rPr>
+                <w:lang w:val="ru-RU"/>
+              </w:rPr>
+              <w:lastRenderedPageBreak/>
+              <w:t>работы над проектами.</w:t>
             </w:r>
           </w:p>
         </w:tc>
@@ -1636,6 +1580,7 @@
                 <w:szCs w:val="40"/>
                 <w:lang w:val="ru-RU"/>
               </w:rPr>
+              <w:lastRenderedPageBreak/>
               <w:t>+</w:t>
             </w:r>
           </w:p>
@@ -1860,7 +1805,7 @@
       <w:tr>
         <w:tc>
           <w:tcPr>
-            <w:tcW w:w="1127" w:type="dxa"/>
+            <w:tcW w:w="1134" w:type="dxa"/>
           </w:tcPr>
           <w:p>
             <w:pPr>
@@ -1873,7 +1818,7 @@
         </w:tc>
         <w:tc>
           <w:tcPr>
-            <w:tcW w:w="1851" w:type="dxa"/>
+            <w:tcW w:w="2134" w:type="dxa"/>
           </w:tcPr>
           <w:p>
             <w:pPr>
@@ -2170,7 +2115,7 @@
       <w:tr>
         <w:tc>
           <w:tcPr>
-            <w:tcW w:w="1127" w:type="dxa"/>
+            <w:tcW w:w="1134" w:type="dxa"/>
           </w:tcPr>
           <w:p>
             <w:pPr>
@@ -2183,7 +2128,7 @@
         </w:tc>
         <w:tc>
           <w:tcPr>
-            <w:tcW w:w="1851" w:type="dxa"/>
+            <w:tcW w:w="2134" w:type="dxa"/>
           </w:tcPr>
           <w:p>
             <w:pPr>
@@ -2443,7 +2388,7 @@
       <w:tr>
         <w:tc>
           <w:tcPr>
-            <w:tcW w:w="1127" w:type="dxa"/>
+            <w:tcW w:w="1134" w:type="dxa"/>
           </w:tcPr>
           <w:p>
             <w:pPr>
@@ -2459,7 +2404,7 @@
         </w:tc>
         <w:tc>
           <w:tcPr>
-            <w:tcW w:w="1851" w:type="dxa"/>
+            <w:tcW w:w="2134" w:type="dxa"/>
           </w:tcPr>
           <w:p>
             <w:pPr>

</xml_diff>